<commit_message>
Corrected slight factual error
</commit_message>
<xml_diff>
--- a/GR-Worksheet.docx
+++ b/GR-Worksheet.docx
@@ -1,6 +1,6 @@
 
 <file path=word/document.xml><?xml version="1.0" encoding="utf-8"?>
-<w:document xmlns:wpc="http://schemas.microsoft.com/office/word/2010/wordprocessingCanvas" xmlns:mo="http://schemas.microsoft.com/office/mac/office/2008/main" xmlns:mc="http://schemas.openxmlformats.org/markup-compatibility/2006" xmlns:mv="urn:schemas-microsoft-com:mac:vml" xmlns:o="urn:schemas-microsoft-com:office:office" xmlns:r="http://schemas.openxmlformats.org/officeDocument/2006/relationships" xmlns:m="http://schemas.openxmlformats.org/officeDocument/2006/math" xmlns:v="urn:schemas-microsoft-com:vml" xmlns:wp14="http://schemas.microsoft.com/office/word/2010/wordprocessingDrawing" xmlns:wp="http://schemas.openxmlformats.org/drawingml/2006/wordprocessingDrawing" xmlns:w10="urn:schemas-microsoft-com:office:word" xmlns:w="http://schemas.openxmlformats.org/wordprocessingml/2006/main" xmlns:w14="http://schemas.microsoft.com/office/word/2010/wordml" xmlns:w15="http://schemas.microsoft.com/office/word/2012/wordml" xmlns:wpg="http://schemas.microsoft.com/office/word/2010/wordprocessingGroup" xmlns:wpi="http://schemas.microsoft.com/office/word/2010/wordprocessingInk" xmlns:wne="http://schemas.microsoft.com/office/word/2006/wordml" xmlns:wps="http://schemas.microsoft.com/office/word/2010/wordprocessingShape" mc:Ignorable="w14 w15 wp14">
+<w:document xmlns:wpc="http://schemas.microsoft.com/office/word/2010/wordprocessingCanvas" xmlns:cx="http://schemas.microsoft.com/office/drawing/2014/chartex" xmlns:cx1="http://schemas.microsoft.com/office/drawing/2015/9/8/chartex" xmlns:cx2="http://schemas.microsoft.com/office/drawing/2015/10/21/chartex" xmlns:cx3="http://schemas.microsoft.com/office/drawing/2016/5/9/chartex" xmlns:cx4="http://schemas.microsoft.com/office/drawing/2016/5/10/chartex" xmlns:cx5="http://schemas.microsoft.com/office/drawing/2016/5/11/chartex" xmlns:mc="http://schemas.openxmlformats.org/markup-compatibility/2006" xmlns:o="urn:schemas-microsoft-com:office:office" xmlns:r="http://schemas.openxmlformats.org/officeDocument/2006/relationships" xmlns:m="http://schemas.openxmlformats.org/officeDocument/2006/math" xmlns:v="urn:schemas-microsoft-com:vml" xmlns:wp14="http://schemas.microsoft.com/office/word/2010/wordprocessingDrawing" xmlns:wp="http://schemas.openxmlformats.org/drawingml/2006/wordprocessingDrawing" xmlns:w10="urn:schemas-microsoft-com:office:word" xmlns:w="http://schemas.openxmlformats.org/wordprocessingml/2006/main" xmlns:w14="http://schemas.microsoft.com/office/word/2010/wordml" xmlns:w15="http://schemas.microsoft.com/office/word/2012/wordml" xmlns:w16se="http://schemas.microsoft.com/office/word/2015/wordml/symex" xmlns:wpg="http://schemas.microsoft.com/office/word/2010/wordprocessingGroup" xmlns:wpi="http://schemas.microsoft.com/office/word/2010/wordprocessingInk" xmlns:wne="http://schemas.microsoft.com/office/word/2006/wordml" xmlns:wps="http://schemas.microsoft.com/office/word/2010/wordprocessingShape" mc:Ignorable="w14 w15 w16se wp14">
   <w:body>
     <w:p>
       <w:pPr>
@@ -570,6 +570,7 @@
               </w:rPr>
               <w:t xml:space="preserve">1. </w:t>
             </w:r>
+            <w:proofErr w:type="spellStart"/>
             <w:r>
               <w:rPr>
                 <w:rFonts w:ascii="Times New Roman" w:eastAsiaTheme="minorEastAsia" w:hAnsi="Times New Roman"/>
@@ -579,7 +580,67 @@
                 <w:szCs w:val="24"/>
                 <w:lang w:val="fr-FR" w:eastAsia="fr-FR"/>
               </w:rPr>
-              <w:t>Τι μπορούμε να ανιχνεύσουμε;</w:t>
+              <w:t>Τι</w:t>
+            </w:r>
+            <w:proofErr w:type="spellEnd"/>
+            <w:r>
+              <w:rPr>
+                <w:rFonts w:ascii="Times New Roman" w:eastAsiaTheme="minorEastAsia" w:hAnsi="Times New Roman"/>
+                <w:b/>
+                <w:color w:val="0070C0"/>
+                <w:sz w:val="24"/>
+                <w:szCs w:val="24"/>
+                <w:lang w:val="fr-FR" w:eastAsia="fr-FR"/>
+              </w:rPr>
+              <w:t xml:space="preserve"> μπ</w:t>
+            </w:r>
+            <w:proofErr w:type="spellStart"/>
+            <w:r>
+              <w:rPr>
+                <w:rFonts w:ascii="Times New Roman" w:eastAsiaTheme="minorEastAsia" w:hAnsi="Times New Roman"/>
+                <w:b/>
+                <w:color w:val="0070C0"/>
+                <w:sz w:val="24"/>
+                <w:szCs w:val="24"/>
+                <w:lang w:val="fr-FR" w:eastAsia="fr-FR"/>
+              </w:rPr>
+              <w:t>ορούμε</w:t>
+            </w:r>
+            <w:proofErr w:type="spellEnd"/>
+            <w:r>
+              <w:rPr>
+                <w:rFonts w:ascii="Times New Roman" w:eastAsiaTheme="minorEastAsia" w:hAnsi="Times New Roman"/>
+                <w:b/>
+                <w:color w:val="0070C0"/>
+                <w:sz w:val="24"/>
+                <w:szCs w:val="24"/>
+                <w:lang w:val="fr-FR" w:eastAsia="fr-FR"/>
+              </w:rPr>
+              <w:t xml:space="preserve"> να α</w:t>
+            </w:r>
+            <w:proofErr w:type="spellStart"/>
+            <w:r>
+              <w:rPr>
+                <w:rFonts w:ascii="Times New Roman" w:eastAsiaTheme="minorEastAsia" w:hAnsi="Times New Roman"/>
+                <w:b/>
+                <w:color w:val="0070C0"/>
+                <w:sz w:val="24"/>
+                <w:szCs w:val="24"/>
+                <w:lang w:val="fr-FR" w:eastAsia="fr-FR"/>
+              </w:rPr>
+              <w:t>νιχνεύσουμε</w:t>
+            </w:r>
+            <w:proofErr w:type="spellEnd"/>
+            <w:r>
+              <w:rPr>
+                <w:rFonts w:ascii="Times New Roman" w:eastAsiaTheme="minorEastAsia" w:hAnsi="Times New Roman"/>
+                <w:b/>
+                <w:color w:val="0070C0"/>
+                <w:sz w:val="24"/>
+                <w:szCs w:val="24"/>
+                <w:lang w:val="fr-FR" w:eastAsia="fr-FR"/>
+              </w:rPr>
+              <w:t>;</w:t>
             </w:r>
           </w:p>
           <w:p>
@@ -1322,6 +1383,7 @@
               </w:rPr>
               <w:t xml:space="preserve">. </w:t>
             </w:r>
+            <w:proofErr w:type="spellStart"/>
             <w:r>
               <w:rPr>
                 <w:rFonts w:ascii="Times New Roman" w:eastAsiaTheme="minorEastAsia" w:hAnsi="Times New Roman"/>
@@ -1331,7 +1393,67 @@
                 <w:szCs w:val="24"/>
                 <w:lang w:val="fr-FR" w:eastAsia="fr-FR"/>
               </w:rPr>
-              <w:t>Πώς ανιχνεύουμε τα σωματίδια;</w:t>
+              <w:t>Πώς</w:t>
+            </w:r>
+            <w:proofErr w:type="spellEnd"/>
+            <w:r>
+              <w:rPr>
+                <w:rFonts w:ascii="Times New Roman" w:eastAsiaTheme="minorEastAsia" w:hAnsi="Times New Roman"/>
+                <w:b/>
+                <w:color w:val="0070C0"/>
+                <w:sz w:val="24"/>
+                <w:szCs w:val="24"/>
+                <w:lang w:val="fr-FR" w:eastAsia="fr-FR"/>
+              </w:rPr>
+              <w:t xml:space="preserve"> α</w:t>
+            </w:r>
+            <w:proofErr w:type="spellStart"/>
+            <w:r>
+              <w:rPr>
+                <w:rFonts w:ascii="Times New Roman" w:eastAsiaTheme="minorEastAsia" w:hAnsi="Times New Roman"/>
+                <w:b/>
+                <w:color w:val="0070C0"/>
+                <w:sz w:val="24"/>
+                <w:szCs w:val="24"/>
+                <w:lang w:val="fr-FR" w:eastAsia="fr-FR"/>
+              </w:rPr>
+              <w:t>νιχνεύουμε</w:t>
+            </w:r>
+            <w:proofErr w:type="spellEnd"/>
+            <w:r>
+              <w:rPr>
+                <w:rFonts w:ascii="Times New Roman" w:eastAsiaTheme="minorEastAsia" w:hAnsi="Times New Roman"/>
+                <w:b/>
+                <w:color w:val="0070C0"/>
+                <w:sz w:val="24"/>
+                <w:szCs w:val="24"/>
+                <w:lang w:val="fr-FR" w:eastAsia="fr-FR"/>
+              </w:rPr>
+              <w:t xml:space="preserve"> τα </w:t>
+            </w:r>
+            <w:proofErr w:type="spellStart"/>
+            <w:r>
+              <w:rPr>
+                <w:rFonts w:ascii="Times New Roman" w:eastAsiaTheme="minorEastAsia" w:hAnsi="Times New Roman"/>
+                <w:b/>
+                <w:color w:val="0070C0"/>
+                <w:sz w:val="24"/>
+                <w:szCs w:val="24"/>
+                <w:lang w:val="fr-FR" w:eastAsia="fr-FR"/>
+              </w:rPr>
+              <w:t>σωμ</w:t>
+            </w:r>
+            <w:proofErr w:type="spellEnd"/>
+            <w:r>
+              <w:rPr>
+                <w:rFonts w:ascii="Times New Roman" w:eastAsiaTheme="minorEastAsia" w:hAnsi="Times New Roman"/>
+                <w:b/>
+                <w:color w:val="0070C0"/>
+                <w:sz w:val="24"/>
+                <w:szCs w:val="24"/>
+                <w:lang w:val="fr-FR" w:eastAsia="fr-FR"/>
+              </w:rPr>
+              <w:t>ατίδια;</w:t>
             </w:r>
           </w:p>
           <w:p>
@@ -1555,6 +1677,7 @@
           <w:lang w:val="fr-FR" w:eastAsia="fr-FR"/>
         </w:rPr>
       </w:pPr>
+      <w:proofErr w:type="spellStart"/>
       <w:r>
         <w:rPr>
           <w:rFonts w:ascii="Times New Roman" w:eastAsiaTheme="minorEastAsia" w:hAnsi="Times New Roman"/>
@@ -1564,8 +1687,129 @@
           <w:szCs w:val="24"/>
           <w:lang w:val="fr-FR" w:eastAsia="fr-FR"/>
         </w:rPr>
-        <w:t>Προσπαθήστε να βρείτε ποιο σωματίδιο ανιχνεύεται και εξηγήστε</w:t>
-      </w:r>
+        <w:t>Προσ</w:t>
+      </w:r>
+      <w:proofErr w:type="spellEnd"/>
+      <w:r>
+        <w:rPr>
+          <w:rFonts w:ascii="Times New Roman" w:eastAsiaTheme="minorEastAsia" w:hAnsi="Times New Roman"/>
+          <w:b/>
+          <w:color w:val="0070C0"/>
+          <w:sz w:val="24"/>
+          <w:szCs w:val="24"/>
+          <w:lang w:val="fr-FR" w:eastAsia="fr-FR"/>
+        </w:rPr>
+        <w:t>παθήστε να β</w:t>
+      </w:r>
+      <w:proofErr w:type="spellStart"/>
+      <w:r>
+        <w:rPr>
+          <w:rFonts w:ascii="Times New Roman" w:eastAsiaTheme="minorEastAsia" w:hAnsi="Times New Roman"/>
+          <w:b/>
+          <w:color w:val="0070C0"/>
+          <w:sz w:val="24"/>
+          <w:szCs w:val="24"/>
+          <w:lang w:val="fr-FR" w:eastAsia="fr-FR"/>
+        </w:rPr>
+        <w:t>ρείτε</w:t>
+      </w:r>
+      <w:proofErr w:type="spellEnd"/>
+      <w:r>
+        <w:rPr>
+          <w:rFonts w:ascii="Times New Roman" w:eastAsiaTheme="minorEastAsia" w:hAnsi="Times New Roman"/>
+          <w:b/>
+          <w:color w:val="0070C0"/>
+          <w:sz w:val="24"/>
+          <w:szCs w:val="24"/>
+          <w:lang w:val="fr-FR" w:eastAsia="fr-FR"/>
+        </w:rPr>
+        <w:t xml:space="preserve"> π</w:t>
+      </w:r>
+      <w:proofErr w:type="spellStart"/>
+      <w:r>
+        <w:rPr>
+          <w:rFonts w:ascii="Times New Roman" w:eastAsiaTheme="minorEastAsia" w:hAnsi="Times New Roman"/>
+          <w:b/>
+          <w:color w:val="0070C0"/>
+          <w:sz w:val="24"/>
+          <w:szCs w:val="24"/>
+          <w:lang w:val="fr-FR" w:eastAsia="fr-FR"/>
+        </w:rPr>
+        <w:t>οιο</w:t>
+      </w:r>
+      <w:proofErr w:type="spellEnd"/>
+      <w:r>
+        <w:rPr>
+          <w:rFonts w:ascii="Times New Roman" w:eastAsiaTheme="minorEastAsia" w:hAnsi="Times New Roman"/>
+          <w:b/>
+          <w:color w:val="0070C0"/>
+          <w:sz w:val="24"/>
+          <w:szCs w:val="24"/>
+          <w:lang w:val="fr-FR" w:eastAsia="fr-FR"/>
+        </w:rPr>
+        <w:t xml:space="preserve"> </w:t>
+      </w:r>
+      <w:proofErr w:type="spellStart"/>
+      <w:r>
+        <w:rPr>
+          <w:rFonts w:ascii="Times New Roman" w:eastAsiaTheme="minorEastAsia" w:hAnsi="Times New Roman"/>
+          <w:b/>
+          <w:color w:val="0070C0"/>
+          <w:sz w:val="24"/>
+          <w:szCs w:val="24"/>
+          <w:lang w:val="fr-FR" w:eastAsia="fr-FR"/>
+        </w:rPr>
+        <w:t>σωμ</w:t>
+      </w:r>
+      <w:proofErr w:type="spellEnd"/>
+      <w:r>
+        <w:rPr>
+          <w:rFonts w:ascii="Times New Roman" w:eastAsiaTheme="minorEastAsia" w:hAnsi="Times New Roman"/>
+          <w:b/>
+          <w:color w:val="0070C0"/>
+          <w:sz w:val="24"/>
+          <w:szCs w:val="24"/>
+          <w:lang w:val="fr-FR" w:eastAsia="fr-FR"/>
+        </w:rPr>
+        <w:t>ατίδιο α</w:t>
+      </w:r>
+      <w:proofErr w:type="spellStart"/>
+      <w:r>
+        <w:rPr>
+          <w:rFonts w:ascii="Times New Roman" w:eastAsiaTheme="minorEastAsia" w:hAnsi="Times New Roman"/>
+          <w:b/>
+          <w:color w:val="0070C0"/>
+          <w:sz w:val="24"/>
+          <w:szCs w:val="24"/>
+          <w:lang w:val="fr-FR" w:eastAsia="fr-FR"/>
+        </w:rPr>
+        <w:t>νιχνεύετ</w:t>
+      </w:r>
+      <w:proofErr w:type="spellEnd"/>
+      <w:r>
+        <w:rPr>
+          <w:rFonts w:ascii="Times New Roman" w:eastAsiaTheme="minorEastAsia" w:hAnsi="Times New Roman"/>
+          <w:b/>
+          <w:color w:val="0070C0"/>
+          <w:sz w:val="24"/>
+          <w:szCs w:val="24"/>
+          <w:lang w:val="fr-FR" w:eastAsia="fr-FR"/>
+        </w:rPr>
+        <w:t xml:space="preserve">αι και </w:t>
+      </w:r>
+      <w:proofErr w:type="spellStart"/>
+      <w:r>
+        <w:rPr>
+          <w:rFonts w:ascii="Times New Roman" w:eastAsiaTheme="minorEastAsia" w:hAnsi="Times New Roman"/>
+          <w:b/>
+          <w:color w:val="0070C0"/>
+          <w:sz w:val="24"/>
+          <w:szCs w:val="24"/>
+          <w:lang w:val="fr-FR" w:eastAsia="fr-FR"/>
+        </w:rPr>
+        <w:t>εξηγήστε</w:t>
+      </w:r>
+      <w:proofErr w:type="spellEnd"/>
     </w:p>
     <w:tbl>
       <w:tblPr>
@@ -2268,8 +2512,7 @@
           <w:lang w:val="fr-FR" w:eastAsia="fr-FR"/>
         </w:rPr>
       </w:pPr>
-      <w:bookmarkStart w:id="0" w:name="_GoBack"/>
-      <w:bookmarkEnd w:id="0"/>
+      <w:proofErr w:type="spellStart"/>
       <w:r>
         <w:rPr>
           <w:rFonts w:ascii="Times New Roman" w:eastAsiaTheme="minorEastAsia" w:hAnsi="Times New Roman"/>
@@ -2279,7 +2522,19 @@
           <w:szCs w:val="24"/>
           <w:lang w:val="fr-FR" w:eastAsia="fr-FR"/>
         </w:rPr>
-        <w:t>Συμπέρασμα</w:t>
+        <w:t>Συμ</w:t>
+      </w:r>
+      <w:proofErr w:type="spellEnd"/>
+      <w:r>
+        <w:rPr>
+          <w:rFonts w:ascii="Times New Roman" w:eastAsiaTheme="minorEastAsia" w:hAnsi="Times New Roman"/>
+          <w:b/>
+          <w:color w:val="0070C0"/>
+          <w:sz w:val="24"/>
+          <w:szCs w:val="24"/>
+          <w:lang w:val="fr-FR" w:eastAsia="fr-FR"/>
+        </w:rPr>
+        <w:t>πέρασμα</w:t>
       </w:r>
       <w:r>
         <w:rPr>
@@ -2511,8 +2766,28 @@
           <w:sz w:val="24"/>
           <w:szCs w:val="24"/>
         </w:rPr>
-        <w:t xml:space="preserve">Τα μιόνια απορροφώνται από </w:t>
-      </w:r>
+        <w:t xml:space="preserve">Τα μιόνια </w:t>
+      </w:r>
+      <w:r>
+        <w:rPr>
+          <w:rFonts w:ascii="Times New Roman" w:hAnsi="Times New Roman"/>
+          <w:color w:val="auto"/>
+          <w:sz w:val="24"/>
+          <w:szCs w:val="24"/>
+        </w:rPr>
+        <w:t>ανιχνεύονται</w:t>
+      </w:r>
+      <w:r>
+        <w:rPr>
+          <w:rFonts w:ascii="Times New Roman" w:hAnsi="Times New Roman"/>
+          <w:color w:val="auto"/>
+          <w:sz w:val="24"/>
+          <w:szCs w:val="24"/>
+        </w:rPr>
+        <w:t xml:space="preserve"> από</w:t>
+      </w:r>
+      <w:bookmarkStart w:id="0" w:name="_GoBack"/>
+      <w:bookmarkEnd w:id="0"/>
       <w:r>
         <w:rPr>
           <w:rFonts w:ascii="Times New Roman" w:hAnsi="Times New Roman"/>
@@ -2600,75 +2875,355 @@
         <w:suppressAutoHyphens w:val="0"/>
         <w:spacing w:line="240" w:lineRule="auto"/>
         <w:rPr>
-          <w:rFonts w:ascii="Times New Roman" w:eastAsia="Times New Roman" w:hAnsi="Times New Roman"/>
+          <w:rFonts w:ascii="Times New Roman" w:hAnsi="Times New Roman"/>
+          <w:sz w:val="24"/>
+          <w:szCs w:val="24"/>
+          <w:lang w:val="el-GR"/>
+        </w:rPr>
+      </w:pPr>
+      <w:r>
+        <w:rPr>
+          <w:rFonts w:ascii="Times New Roman" w:hAnsi="Times New Roman"/>
+          <w:sz w:val="24"/>
+          <w:szCs w:val="24"/>
+          <w:lang w:val="el-GR"/>
+        </w:rPr>
+        <w:t xml:space="preserve">Μπορείτε να ελέγξετε τις απαντήσεις σας χρησιμοποιώντας το ακόλουθο διαδραστικό βοήθημα: </w:t>
+      </w:r>
+      <w:r>
+        <w:fldChar w:fldCharType="begin"/>
+      </w:r>
+      <w:r>
+        <w:instrText xml:space="preserve"> HYPERLINK "https://l.facebook.com/l.php?u=https%3A%2F%2Fwww.i2u2.org%2Felab%2Fcms%2Fgraphics%2FCMS_Slice_elab.swf&amp;h=ATM58vY7IXBcBtb8wBagRp-muZpf3pgwdqyXf2BgYQYvhJF0</w:instrText>
+      </w:r>
+      <w:r>
+        <w:instrText xml:space="preserve">hvcRW0aNL5TJw6V5IL-MfbMRWeBV5g8BQdFVUUxzGdeFMvxQyj3eMWRONzRKWQqxxTBDo7uh6JYZ9sKFH1ixJzHpSlQCDM8Tnrjkyd2O1EKg-TeUig" \t "_blank" </w:instrText>
+      </w:r>
+      <w:r>
+        <w:fldChar w:fldCharType="separate"/>
+      </w:r>
+      <w:r>
+        <w:rPr>
+          <w:rFonts w:ascii="Helvetica" w:eastAsia="Times New Roman" w:hAnsi="Helvetica"/>
           <w:color w:val="000000" w:themeColor="text1"/>
+          <w:spacing w:val="-4"/>
           <w:kern w:val="0"/>
-          <w:sz w:val="24"/>
-          <w:szCs w:val="24"/>
+          <w:sz w:val="21"/>
+          <w:szCs w:val="21"/>
+          <w:u w:val="single"/>
           <w:lang w:val="en-US"/>
         </w:rPr>
-      </w:pPr>
-      <w:r>
-        <w:rPr>
-          <w:rFonts w:ascii="Times New Roman" w:hAnsi="Times New Roman"/>
-          <w:sz w:val="24"/>
-          <w:szCs w:val="24"/>
+        <w:t>https</w:t>
+      </w:r>
+      <w:r>
+        <w:rPr>
+          <w:rFonts w:ascii="Helvetica" w:eastAsia="Times New Roman" w:hAnsi="Helvetica"/>
+          <w:color w:val="000000" w:themeColor="text1"/>
+          <w:spacing w:val="-4"/>
+          <w:kern w:val="0"/>
+          <w:sz w:val="21"/>
+          <w:szCs w:val="21"/>
+          <w:u w:val="single"/>
           <w:lang w:val="el-GR"/>
         </w:rPr>
-        <w:t xml:space="preserve">Μπορείτε να ελέγξετε τις απαντήσεις σας χρησιμοποιώντας το ακόλουθο διαδραστικό βοήθημα: </w:t>
-      </w:r>
-      <w:hyperlink r:id="rId15" w:tgtFrame="_blank" w:history="1">
-        <w:r>
-          <w:rPr>
-            <w:rFonts w:ascii="Helvetica" w:eastAsia="Times New Roman" w:hAnsi="Helvetica"/>
-            <w:color w:val="000000" w:themeColor="text1"/>
-            <w:spacing w:val="-4"/>
-            <w:kern w:val="0"/>
-            <w:sz w:val="21"/>
-            <w:szCs w:val="21"/>
-            <w:u w:val="single"/>
-            <w:lang w:val="en-US"/>
-          </w:rPr>
-          <w:t>https://www.i2u2.org/ela</w:t>
-        </w:r>
-        <w:r>
-          <w:rPr>
-            <w:rFonts w:ascii="Helvetica" w:eastAsia="Times New Roman" w:hAnsi="Helvetica"/>
-            <w:color w:val="000000" w:themeColor="text1"/>
-            <w:spacing w:val="-4"/>
-            <w:kern w:val="0"/>
-            <w:sz w:val="21"/>
-            <w:szCs w:val="21"/>
-            <w:u w:val="single"/>
-            <w:lang w:val="en-US"/>
-          </w:rPr>
-          <w:t>b</w:t>
-        </w:r>
-        <w:r>
-          <w:rPr>
-            <w:rFonts w:ascii="Helvetica" w:eastAsia="Times New Roman" w:hAnsi="Helvetica"/>
-            <w:color w:val="000000" w:themeColor="text1"/>
-            <w:spacing w:val="-4"/>
-            <w:kern w:val="0"/>
-            <w:sz w:val="21"/>
-            <w:szCs w:val="21"/>
-            <w:u w:val="single"/>
-            <w:lang w:val="en-US"/>
-          </w:rPr>
-          <w:t>/cms/graphics/CMS_Slice_elab.swf</w:t>
-        </w:r>
-      </w:hyperlink>
-    </w:p>
-    <w:p>
-      <w:pPr>
-        <w:jc w:val="both"/>
-        <w:rPr>
-          <w:rFonts w:ascii="Times New Roman" w:hAnsi="Times New Roman"/>
-          <w:sz w:val="24"/>
-          <w:szCs w:val="24"/>
+        <w:t>://</w:t>
+      </w:r>
+      <w:r>
+        <w:rPr>
+          <w:rFonts w:ascii="Helvetica" w:eastAsia="Times New Roman" w:hAnsi="Helvetica"/>
+          <w:color w:val="000000" w:themeColor="text1"/>
+          <w:spacing w:val="-4"/>
+          <w:kern w:val="0"/>
+          <w:sz w:val="21"/>
+          <w:szCs w:val="21"/>
+          <w:u w:val="single"/>
+          <w:lang w:val="en-US"/>
+        </w:rPr>
+        <w:t>www</w:t>
+      </w:r>
+      <w:r>
+        <w:rPr>
+          <w:rFonts w:ascii="Helvetica" w:eastAsia="Times New Roman" w:hAnsi="Helvetica"/>
+          <w:color w:val="000000" w:themeColor="text1"/>
+          <w:spacing w:val="-4"/>
+          <w:kern w:val="0"/>
+          <w:sz w:val="21"/>
+          <w:szCs w:val="21"/>
+          <w:u w:val="single"/>
           <w:lang w:val="el-GR"/>
         </w:rPr>
-      </w:pPr>
+        <w:t>.</w:t>
+      </w:r>
+      <w:proofErr w:type="spellStart"/>
+      <w:r>
+        <w:rPr>
+          <w:rFonts w:ascii="Helvetica" w:eastAsia="Times New Roman" w:hAnsi="Helvetica"/>
+          <w:color w:val="000000" w:themeColor="text1"/>
+          <w:spacing w:val="-4"/>
+          <w:kern w:val="0"/>
+          <w:sz w:val="21"/>
+          <w:szCs w:val="21"/>
+          <w:u w:val="single"/>
+          <w:lang w:val="en-US"/>
+        </w:rPr>
+        <w:t>i</w:t>
+      </w:r>
+      <w:proofErr w:type="spellEnd"/>
+      <w:r>
+        <w:rPr>
+          <w:rFonts w:ascii="Helvetica" w:eastAsia="Times New Roman" w:hAnsi="Helvetica"/>
+          <w:color w:val="000000" w:themeColor="text1"/>
+          <w:spacing w:val="-4"/>
+          <w:kern w:val="0"/>
+          <w:sz w:val="21"/>
+          <w:szCs w:val="21"/>
+          <w:u w:val="single"/>
+          <w:lang w:val="el-GR"/>
+        </w:rPr>
+        <w:t>2</w:t>
+      </w:r>
+      <w:r>
+        <w:rPr>
+          <w:rFonts w:ascii="Helvetica" w:eastAsia="Times New Roman" w:hAnsi="Helvetica"/>
+          <w:color w:val="000000" w:themeColor="text1"/>
+          <w:spacing w:val="-4"/>
+          <w:kern w:val="0"/>
+          <w:sz w:val="21"/>
+          <w:szCs w:val="21"/>
+          <w:u w:val="single"/>
+          <w:lang w:val="en-US"/>
+        </w:rPr>
+        <w:t>u</w:t>
+      </w:r>
+      <w:r>
+        <w:rPr>
+          <w:rFonts w:ascii="Helvetica" w:eastAsia="Times New Roman" w:hAnsi="Helvetica"/>
+          <w:color w:val="000000" w:themeColor="text1"/>
+          <w:spacing w:val="-4"/>
+          <w:kern w:val="0"/>
+          <w:sz w:val="21"/>
+          <w:szCs w:val="21"/>
+          <w:u w:val="single"/>
+          <w:lang w:val="el-GR"/>
+        </w:rPr>
+        <w:t>2.</w:t>
+      </w:r>
+      <w:r>
+        <w:rPr>
+          <w:rFonts w:ascii="Helvetica" w:eastAsia="Times New Roman" w:hAnsi="Helvetica"/>
+          <w:color w:val="000000" w:themeColor="text1"/>
+          <w:spacing w:val="-4"/>
+          <w:kern w:val="0"/>
+          <w:sz w:val="21"/>
+          <w:szCs w:val="21"/>
+          <w:u w:val="single"/>
+          <w:lang w:val="en-US"/>
+        </w:rPr>
+        <w:t>org</w:t>
+      </w:r>
+      <w:r>
+        <w:rPr>
+          <w:rFonts w:ascii="Helvetica" w:eastAsia="Times New Roman" w:hAnsi="Helvetica"/>
+          <w:color w:val="000000" w:themeColor="text1"/>
+          <w:spacing w:val="-4"/>
+          <w:kern w:val="0"/>
+          <w:sz w:val="21"/>
+          <w:szCs w:val="21"/>
+          <w:u w:val="single"/>
+          <w:lang w:val="el-GR"/>
+        </w:rPr>
+        <w:t>/</w:t>
+      </w:r>
+      <w:proofErr w:type="spellStart"/>
+      <w:r>
+        <w:rPr>
+          <w:rFonts w:ascii="Helvetica" w:eastAsia="Times New Roman" w:hAnsi="Helvetica"/>
+          <w:color w:val="000000" w:themeColor="text1"/>
+          <w:spacing w:val="-4"/>
+          <w:kern w:val="0"/>
+          <w:sz w:val="21"/>
+          <w:szCs w:val="21"/>
+          <w:u w:val="single"/>
+          <w:lang w:val="en-US"/>
+        </w:rPr>
+        <w:t>elab</w:t>
+      </w:r>
+      <w:proofErr w:type="spellEnd"/>
+      <w:r>
+        <w:rPr>
+          <w:rFonts w:ascii="Helvetica" w:eastAsia="Times New Roman" w:hAnsi="Helvetica"/>
+          <w:color w:val="000000" w:themeColor="text1"/>
+          <w:spacing w:val="-4"/>
+          <w:kern w:val="0"/>
+          <w:sz w:val="21"/>
+          <w:szCs w:val="21"/>
+          <w:u w:val="single"/>
+          <w:lang w:val="el-GR"/>
+        </w:rPr>
+        <w:t>/</w:t>
+      </w:r>
+      <w:proofErr w:type="spellStart"/>
+      <w:r>
+        <w:rPr>
+          <w:rFonts w:ascii="Helvetica" w:eastAsia="Times New Roman" w:hAnsi="Helvetica"/>
+          <w:color w:val="000000" w:themeColor="text1"/>
+          <w:spacing w:val="-4"/>
+          <w:kern w:val="0"/>
+          <w:sz w:val="21"/>
+          <w:szCs w:val="21"/>
+          <w:u w:val="single"/>
+          <w:lang w:val="en-US"/>
+        </w:rPr>
+        <w:t>cms</w:t>
+      </w:r>
+      <w:proofErr w:type="spellEnd"/>
+      <w:r>
+        <w:rPr>
+          <w:rFonts w:ascii="Helvetica" w:eastAsia="Times New Roman" w:hAnsi="Helvetica"/>
+          <w:color w:val="000000" w:themeColor="text1"/>
+          <w:spacing w:val="-4"/>
+          <w:kern w:val="0"/>
+          <w:sz w:val="21"/>
+          <w:szCs w:val="21"/>
+          <w:u w:val="single"/>
+          <w:lang w:val="el-GR"/>
+        </w:rPr>
+        <w:t>/</w:t>
+      </w:r>
+      <w:r>
+        <w:rPr>
+          <w:rFonts w:ascii="Helvetica" w:eastAsia="Times New Roman" w:hAnsi="Helvetica"/>
+          <w:color w:val="000000" w:themeColor="text1"/>
+          <w:spacing w:val="-4"/>
+          <w:kern w:val="0"/>
+          <w:sz w:val="21"/>
+          <w:szCs w:val="21"/>
+          <w:u w:val="single"/>
+          <w:lang w:val="en-US"/>
+        </w:rPr>
+        <w:t>graphics</w:t>
+      </w:r>
+      <w:r>
+        <w:rPr>
+          <w:rFonts w:ascii="Helvetica" w:eastAsia="Times New Roman" w:hAnsi="Helvetica"/>
+          <w:color w:val="000000" w:themeColor="text1"/>
+          <w:spacing w:val="-4"/>
+          <w:kern w:val="0"/>
+          <w:sz w:val="21"/>
+          <w:szCs w:val="21"/>
+          <w:u w:val="single"/>
+          <w:lang w:val="el-GR"/>
+        </w:rPr>
+        <w:t>/</w:t>
+      </w:r>
+      <w:r>
+        <w:rPr>
+          <w:rFonts w:ascii="Helvetica" w:eastAsia="Times New Roman" w:hAnsi="Helvetica"/>
+          <w:color w:val="000000" w:themeColor="text1"/>
+          <w:spacing w:val="-4"/>
+          <w:kern w:val="0"/>
+          <w:sz w:val="21"/>
+          <w:szCs w:val="21"/>
+          <w:u w:val="single"/>
+          <w:lang w:val="en-US"/>
+        </w:rPr>
+        <w:t>CMS</w:t>
+      </w:r>
+      <w:r>
+        <w:rPr>
+          <w:rFonts w:ascii="Helvetica" w:eastAsia="Times New Roman" w:hAnsi="Helvetica"/>
+          <w:color w:val="000000" w:themeColor="text1"/>
+          <w:spacing w:val="-4"/>
+          <w:kern w:val="0"/>
+          <w:sz w:val="21"/>
+          <w:szCs w:val="21"/>
+          <w:u w:val="single"/>
+          <w:lang w:val="el-GR"/>
+        </w:rPr>
+        <w:t>_</w:t>
+      </w:r>
+      <w:r>
+        <w:rPr>
+          <w:rFonts w:ascii="Helvetica" w:eastAsia="Times New Roman" w:hAnsi="Helvetica"/>
+          <w:color w:val="000000" w:themeColor="text1"/>
+          <w:spacing w:val="-4"/>
+          <w:kern w:val="0"/>
+          <w:sz w:val="21"/>
+          <w:szCs w:val="21"/>
+          <w:u w:val="single"/>
+          <w:lang w:val="en-US"/>
+        </w:rPr>
+        <w:t>Slice</w:t>
+      </w:r>
+      <w:r>
+        <w:rPr>
+          <w:rFonts w:ascii="Helvetica" w:eastAsia="Times New Roman" w:hAnsi="Helvetica"/>
+          <w:color w:val="000000" w:themeColor="text1"/>
+          <w:spacing w:val="-4"/>
+          <w:kern w:val="0"/>
+          <w:sz w:val="21"/>
+          <w:szCs w:val="21"/>
+          <w:u w:val="single"/>
+          <w:lang w:val="el-GR"/>
+        </w:rPr>
+        <w:t>_</w:t>
+      </w:r>
+      <w:proofErr w:type="spellStart"/>
+      <w:r>
+        <w:rPr>
+          <w:rFonts w:ascii="Helvetica" w:eastAsia="Times New Roman" w:hAnsi="Helvetica"/>
+          <w:color w:val="000000" w:themeColor="text1"/>
+          <w:spacing w:val="-4"/>
+          <w:kern w:val="0"/>
+          <w:sz w:val="21"/>
+          <w:szCs w:val="21"/>
+          <w:u w:val="single"/>
+          <w:lang w:val="en-US"/>
+        </w:rPr>
+        <w:t>elab</w:t>
+      </w:r>
+      <w:proofErr w:type="spellEnd"/>
+      <w:r>
+        <w:rPr>
+          <w:rFonts w:ascii="Helvetica" w:eastAsia="Times New Roman" w:hAnsi="Helvetica"/>
+          <w:color w:val="000000" w:themeColor="text1"/>
+          <w:spacing w:val="-4"/>
+          <w:kern w:val="0"/>
+          <w:sz w:val="21"/>
+          <w:szCs w:val="21"/>
+          <w:u w:val="single"/>
+          <w:lang w:val="el-GR"/>
+        </w:rPr>
+        <w:t>.</w:t>
+      </w:r>
+      <w:proofErr w:type="spellStart"/>
+      <w:r>
+        <w:rPr>
+          <w:rFonts w:ascii="Helvetica" w:eastAsia="Times New Roman" w:hAnsi="Helvetica"/>
+          <w:color w:val="000000" w:themeColor="text1"/>
+          <w:spacing w:val="-4"/>
+          <w:kern w:val="0"/>
+          <w:sz w:val="21"/>
+          <w:szCs w:val="21"/>
+          <w:u w:val="single"/>
+          <w:lang w:val="en-US"/>
+        </w:rPr>
+        <w:t>swf</w:t>
+      </w:r>
+      <w:proofErr w:type="spellEnd"/>
+      <w:r>
+        <w:rPr>
+          <w:rFonts w:ascii="Helvetica" w:eastAsia="Times New Roman" w:hAnsi="Helvetica"/>
+          <w:color w:val="000000" w:themeColor="text1"/>
+          <w:spacing w:val="-4"/>
+          <w:kern w:val="0"/>
+          <w:sz w:val="21"/>
+          <w:szCs w:val="21"/>
+          <w:u w:val="single"/>
+          <w:lang w:val="en-US"/>
+        </w:rPr>
+        <w:fldChar w:fldCharType="end"/>
+      </w:r>
     </w:p>
     <w:sectPr>
       <w:pgSz w:w="11906" w:h="16838"/>
@@ -2681,7 +3236,7 @@
 </file>
 
 <file path=word/styles.xml><?xml version="1.0" encoding="utf-8"?>
-<w:styles xmlns:mc="http://schemas.openxmlformats.org/markup-compatibility/2006" xmlns:r="http://schemas.openxmlformats.org/officeDocument/2006/relationships" xmlns:w="http://schemas.openxmlformats.org/wordprocessingml/2006/main" xmlns:w14="http://schemas.microsoft.com/office/word/2010/wordml" xmlns:w15="http://schemas.microsoft.com/office/word/2012/wordml" mc:Ignorable="w14 w15">
+<w:styles xmlns:mc="http://schemas.openxmlformats.org/markup-compatibility/2006" xmlns:r="http://schemas.openxmlformats.org/officeDocument/2006/relationships" xmlns:w="http://schemas.openxmlformats.org/wordprocessingml/2006/main" xmlns:w14="http://schemas.microsoft.com/office/word/2010/wordml" xmlns:w15="http://schemas.microsoft.com/office/word/2012/wordml" xmlns:w16se="http://schemas.microsoft.com/office/word/2015/wordml/symex" mc:Ignorable="w14 w15 w16se">
   <w:docDefaults>
     <w:rPrDefault>
       <w:rPr>
@@ -2697,7 +3252,7 @@
       </w:pPr>
     </w:pPrDefault>
   </w:docDefaults>
-  <w:latentStyles w:defLockedState="0" w:defUIPriority="99" w:defSemiHidden="0" w:defUnhideWhenUsed="0" w:defQFormat="0" w:count="380">
+  <w:latentStyles w:defLockedState="0" w:defUIPriority="99" w:defSemiHidden="0" w:defUnhideWhenUsed="0" w:defQFormat="0" w:count="374">
     <w:lsdException w:name="Normal" w:uiPriority="0" w:qFormat="1"/>
     <w:lsdException w:name="heading 1" w:uiPriority="9" w:qFormat="1"/>
     <w:lsdException w:name="heading 2" w:semiHidden="1" w:uiPriority="9" w:unhideWhenUsed="1" w:qFormat="1"/>
@@ -3121,7 +3676,6 @@
       <w:spacing w:after="0" w:line="240" w:lineRule="auto"/>
     </w:pPr>
     <w:tblPr>
-      <w:tblInd w:w="0" w:type="dxa"/>
       <w:tblBorders>
         <w:top w:val="single" w:sz="4" w:space="0" w:color="auto"/>
         <w:left w:val="single" w:sz="4" w:space="0" w:color="auto"/>
@@ -3130,12 +3684,6 @@
         <w:insideH w:val="single" w:sz="4" w:space="0" w:color="auto"/>
         <w:insideV w:val="single" w:sz="4" w:space="0" w:color="auto"/>
       </w:tblBorders>
-      <w:tblCellMar>
-        <w:top w:w="0" w:type="dxa"/>
-        <w:left w:w="108" w:type="dxa"/>
-        <w:bottom w:w="0" w:type="dxa"/>
-        <w:right w:w="108" w:type="dxa"/>
-      </w:tblCellMar>
     </w:tblPr>
   </w:style>
   <w:style w:type="paragraph" w:styleId="ListParagraph">

</xml_diff>